<commit_message>
Commit on branch b1
</commit_message>
<xml_diff>
--- a/Devops Git.docx
+++ b/Devops Git.docx
@@ -588,16 +588,43 @@
           <w:sz w:val="23"/>
           <w:szCs w:val="23"/>
         </w:rPr>
-        <w:t>-</w:t>
-      </w:r>
-      <w:r>
-        <w:rPr>
-          <w:rFonts w:ascii="Courier New" w:eastAsia="Times New Roman" w:hAnsi="Courier New" w:cs="Courier New"/>
-          <w:color w:val="3B3B3B"/>
-          <w:sz w:val="23"/>
-          <w:szCs w:val="23"/>
-        </w:rPr>
-        <w:t> second</w:t>
+        <w:t>–</w:t>
+      </w:r>
+      <w:r>
+        <w:rPr>
+          <w:rFonts w:ascii="Courier New" w:eastAsia="Times New Roman" w:hAnsi="Courier New" w:cs="Courier New"/>
+          <w:color w:val="3B3B3B"/>
+          <w:sz w:val="23"/>
+          <w:szCs w:val="23"/>
+        </w:rPr>
+        <w:t> </w:t>
+      </w:r>
+      <w:r>
+        <w:rPr>
+          <w:rFonts w:ascii="Courier New" w:eastAsia="Times New Roman" w:hAnsi="Courier New" w:cs="Courier New"/>
+          <w:color w:val="3B3B3B"/>
+          <w:sz w:val="23"/>
+          <w:szCs w:val="23"/>
+        </w:rPr>
+        <w:t xml:space="preserve">(- </w:t>
+      </w:r>
+      <w:r>
+        <w:rPr>
+          <w:rFonts w:ascii="Courier New" w:eastAsia="Times New Roman" w:hAnsi="Courier New" w:cs="Courier New"/>
+          <w:color w:val="3B3B3B"/>
+          <w:sz w:val="23"/>
+          <w:szCs w:val="23"/>
+        </w:rPr>
+        <w:t>second</w:t>
+      </w:r>
+      <w:r>
+        <w:rPr>
+          <w:rFonts w:ascii="Courier New" w:eastAsia="Times New Roman" w:hAnsi="Courier New" w:cs="Courier New"/>
+          <w:color w:val="3B3B3B"/>
+          <w:sz w:val="23"/>
+          <w:szCs w:val="23"/>
+        </w:rPr>
+        <w:t>)</w:t>
       </w:r>
       <w:r>
         <w:rPr>
@@ -1412,6 +1439,7 @@
   <w:style w:type="paragraph" w:default="1" w:styleId="Normal">
     <w:name w:val="Normal"/>
     <w:qFormat/>
+    <w:rsid w:val="007008A6"/>
   </w:style>
   <w:style w:type="character" w:default="1" w:styleId="DefaultParagraphFont">
     <w:name w:val="Default Paragraph Font"/>

</xml_diff>